<commit_message>
as is - vendas geral
</commit_message>
<xml_diff>
--- a/vendas-geral-projeto-DDA.docx
+++ b/vendas-geral-projeto-DDA.docx
@@ -145,13 +145,124 @@
     </w:p>
     <w:p>
       <w:pPr>
-        <w:pStyle w:val="LOnormal"/>
+        <w:pStyle w:val="Normal"/>
         <w:ind w:firstLine="720"/>
         <w:rPr/>
       </w:pPr>
       <w:r>
         <w:rPr/>
-        <w:t xml:space="preserve">Descrever as principais tendências e aspectos do negócio e da TI que deverão ser adotados ao longo do trabalho (modelo operacional: integração versus diversidade, desenvolvimento interno ou COTS, nuvem, etc.) </w:t>
+        <w:t>A Venda Geral está passando por uma grande transformação após a aquisição da Zé Pequeno Eletro. Nesse contexto, como arquiteto designado para planejar a transi</w:t>
+      </w:r>
+      <w:r>
+        <w:rPr>
+          <w:rFonts w:eastAsia="Arial" w:cs="Arial"/>
+          <w:color w:val="auto"/>
+          <w:kern w:val="0"/>
+          <w:sz w:val="22"/>
+          <w:szCs w:val="22"/>
+          <w:lang w:val="en-US" w:eastAsia="zh-CN" w:bidi="hi-IN"/>
+        </w:rPr>
+        <w:t>ção e a nova arquitetura</w:t>
+      </w:r>
+      <w:r>
+        <w:rPr/>
+        <w:t xml:space="preserve"> opto por adotar uma abordagem de </w:t>
+      </w:r>
+      <w:r>
+        <w:rPr>
+          <w:rStyle w:val="StrongEmphasis"/>
+        </w:rPr>
+        <w:t>centralização</w:t>
+      </w:r>
+      <w:r>
+        <w:rPr/>
+        <w:t> para a arquitetura futura, visando racionalizar recursos e soluções, evitando duplicidade e buscando uma operação mais enxuta em uma única empresa.Os principais direcionadores estratégicos a serem seguidos são:</w:t>
+      </w:r>
+    </w:p>
+    <w:p>
+      <w:pPr>
+        <w:pStyle w:val="TextBody"/>
+        <w:numPr>
+          <w:ilvl w:val="0"/>
+          <w:numId w:val="2"/>
+        </w:numPr>
+        <w:rPr/>
+      </w:pPr>
+      <w:r>
+        <w:rPr/>
+        <w:t>Adotar uma arquitetura orientada a serviços (SOA) para maior flexibilidade, reuso e escalabilidade</w:t>
+      </w:r>
+    </w:p>
+    <w:p>
+      <w:pPr>
+        <w:pStyle w:val="TextBody"/>
+        <w:numPr>
+          <w:ilvl w:val="0"/>
+          <w:numId w:val="2"/>
+        </w:numPr>
+        <w:rPr/>
+      </w:pPr>
+      <w:r>
+        <w:rPr/>
+        <w:t>Migração gradual para a nuvem e priorizando, sempre que possível, soluções SaaS</w:t>
+      </w:r>
+    </w:p>
+    <w:p>
+      <w:pPr>
+        <w:pStyle w:val="TextBody"/>
+        <w:numPr>
+          <w:ilvl w:val="0"/>
+          <w:numId w:val="2"/>
+        </w:numPr>
+        <w:rPr/>
+      </w:pPr>
+      <w:r>
+        <w:rPr/>
+        <w:t>Padronização de tecnologias e arquiteturas, a fim de reduzir a diversidade de sistemas</w:t>
+      </w:r>
+    </w:p>
+    <w:p>
+      <w:pPr>
+        <w:pStyle w:val="TextBody"/>
+        <w:numPr>
+          <w:ilvl w:val="0"/>
+          <w:numId w:val="2"/>
+        </w:numPr>
+        <w:rPr/>
+      </w:pPr>
+      <w:r>
+        <w:rPr/>
+        <w:t>Foco em integração de dados e processos entre as empresas, evitando duplicidade e inconsistências</w:t>
+      </w:r>
+    </w:p>
+    <w:p>
+      <w:pPr>
+        <w:pStyle w:val="TextBody"/>
+        <w:numPr>
+          <w:ilvl w:val="0"/>
+          <w:numId w:val="2"/>
+        </w:numPr>
+        <w:rPr/>
+      </w:pPr>
+      <w:r>
+        <w:rPr/>
+        <w:t>Adotar metodologias ágeis</w:t>
+      </w:r>
+    </w:p>
+    <w:p>
+      <w:pPr>
+        <w:pStyle w:val="TextBody"/>
+        <w:numPr>
+          <w:ilvl w:val="0"/>
+          <w:numId w:val="2"/>
+        </w:numPr>
+        <w:rPr>
+          <w:bdr w:val="single" w:sz="2" w:space="1" w:color="E5E7EB"/>
+        </w:rPr>
+      </w:pPr>
+      <w:r>
+        <w:rPr/>
+        <w:t>Adotar DevOps para agilizar o desenvolvimento e entrega de soluções</w:t>
       </w:r>
     </w:p>
     <w:p>
@@ -425,6 +536,143 @@
   <w:abstractNum w:abstractNumId="2">
     <w:lvl w:ilvl="0">
       <w:start w:val="1"/>
+      <w:numFmt w:val="bullet"/>
+      <w:lvlText w:val=""/>
+      <w:lvlJc w:val="left"/>
+      <w:pPr>
+        <w:tabs>
+          <w:tab w:val="num" w:pos="709"/>
+        </w:tabs>
+        <w:ind w:left="709" w:hanging="283"/>
+      </w:pPr>
+      <w:rPr>
+        <w:rFonts w:ascii="Symbol" w:hAnsi="Symbol" w:cs="Symbol" w:hint="default"/>
+      </w:rPr>
+    </w:lvl>
+    <w:lvl w:ilvl="1">
+      <w:start w:val="1"/>
+      <w:numFmt w:val="bullet"/>
+      <w:lvlText w:val=""/>
+      <w:lvlJc w:val="left"/>
+      <w:pPr>
+        <w:tabs>
+          <w:tab w:val="num" w:pos="1418"/>
+        </w:tabs>
+        <w:ind w:left="1418" w:hanging="283"/>
+      </w:pPr>
+      <w:rPr>
+        <w:rFonts w:ascii="Symbol" w:hAnsi="Symbol" w:cs="Symbol" w:hint="default"/>
+      </w:rPr>
+    </w:lvl>
+    <w:lvl w:ilvl="2">
+      <w:start w:val="1"/>
+      <w:numFmt w:val="bullet"/>
+      <w:lvlText w:val=""/>
+      <w:lvlJc w:val="left"/>
+      <w:pPr>
+        <w:tabs>
+          <w:tab w:val="num" w:pos="2127"/>
+        </w:tabs>
+        <w:ind w:left="2127" w:hanging="283"/>
+      </w:pPr>
+      <w:rPr>
+        <w:rFonts w:ascii="Symbol" w:hAnsi="Symbol" w:cs="Symbol" w:hint="default"/>
+      </w:rPr>
+    </w:lvl>
+    <w:lvl w:ilvl="3">
+      <w:start w:val="1"/>
+      <w:numFmt w:val="bullet"/>
+      <w:lvlText w:val=""/>
+      <w:lvlJc w:val="left"/>
+      <w:pPr>
+        <w:tabs>
+          <w:tab w:val="num" w:pos="2836"/>
+        </w:tabs>
+        <w:ind w:left="2836" w:hanging="283"/>
+      </w:pPr>
+      <w:rPr>
+        <w:rFonts w:ascii="Symbol" w:hAnsi="Symbol" w:cs="Symbol" w:hint="default"/>
+      </w:rPr>
+    </w:lvl>
+    <w:lvl w:ilvl="4">
+      <w:start w:val="1"/>
+      <w:numFmt w:val="bullet"/>
+      <w:lvlText w:val=""/>
+      <w:lvlJc w:val="left"/>
+      <w:pPr>
+        <w:tabs>
+          <w:tab w:val="num" w:pos="3545"/>
+        </w:tabs>
+        <w:ind w:left="3545" w:hanging="283"/>
+      </w:pPr>
+      <w:rPr>
+        <w:rFonts w:ascii="Symbol" w:hAnsi="Symbol" w:cs="Symbol" w:hint="default"/>
+      </w:rPr>
+    </w:lvl>
+    <w:lvl w:ilvl="5">
+      <w:start w:val="1"/>
+      <w:numFmt w:val="bullet"/>
+      <w:lvlText w:val=""/>
+      <w:lvlJc w:val="left"/>
+      <w:pPr>
+        <w:tabs>
+          <w:tab w:val="num" w:pos="4254"/>
+        </w:tabs>
+        <w:ind w:left="4254" w:hanging="283"/>
+      </w:pPr>
+      <w:rPr>
+        <w:rFonts w:ascii="Symbol" w:hAnsi="Symbol" w:cs="Symbol" w:hint="default"/>
+      </w:rPr>
+    </w:lvl>
+    <w:lvl w:ilvl="6">
+      <w:start w:val="1"/>
+      <w:numFmt w:val="bullet"/>
+      <w:lvlText w:val=""/>
+      <w:lvlJc w:val="left"/>
+      <w:pPr>
+        <w:tabs>
+          <w:tab w:val="num" w:pos="4963"/>
+        </w:tabs>
+        <w:ind w:left="4963" w:hanging="283"/>
+      </w:pPr>
+      <w:rPr>
+        <w:rFonts w:ascii="Symbol" w:hAnsi="Symbol" w:cs="Symbol" w:hint="default"/>
+      </w:rPr>
+    </w:lvl>
+    <w:lvl w:ilvl="7">
+      <w:start w:val="1"/>
+      <w:numFmt w:val="bullet"/>
+      <w:lvlText w:val=""/>
+      <w:lvlJc w:val="left"/>
+      <w:pPr>
+        <w:tabs>
+          <w:tab w:val="num" w:pos="5672"/>
+        </w:tabs>
+        <w:ind w:left="5672" w:hanging="283"/>
+      </w:pPr>
+      <w:rPr>
+        <w:rFonts w:ascii="Symbol" w:hAnsi="Symbol" w:cs="Symbol" w:hint="default"/>
+      </w:rPr>
+    </w:lvl>
+    <w:lvl w:ilvl="8">
+      <w:start w:val="1"/>
+      <w:numFmt w:val="bullet"/>
+      <w:lvlText w:val=""/>
+      <w:lvlJc w:val="left"/>
+      <w:pPr>
+        <w:tabs>
+          <w:tab w:val="num" w:pos="6381"/>
+        </w:tabs>
+        <w:ind w:left="6381" w:hanging="283"/>
+      </w:pPr>
+      <w:rPr>
+        <w:rFonts w:ascii="Symbol" w:hAnsi="Symbol" w:cs="Symbol" w:hint="default"/>
+      </w:rPr>
+    </w:lvl>
+  </w:abstractNum>
+  <w:abstractNum w:abstractNumId="3">
+    <w:lvl w:ilvl="0">
+      <w:start w:val="1"/>
       <w:numFmt w:val="none"/>
       <w:suff w:val="nothing"/>
       <w:lvlText w:val=""/>
@@ -546,6 +794,9 @@
   </w:num>
   <w:num w:numId="2">
     <w:abstractNumId w:val="2"/>
+  </w:num>
+  <w:num w:numId="3">
+    <w:abstractNumId w:val="3"/>
   </w:num>
 </w:numbering>
 </file>
@@ -694,6 +945,21 @@
     <w:rPr>
       <w:color w:val="000080"/>
       <w:u w:val="single"/>
+    </w:rPr>
+  </w:style>
+  <w:style w:type="character" w:styleId="StrongEmphasis">
+    <w:name w:val="Strong Emphasis"/>
+    <w:qFormat/>
+    <w:rPr>
+      <w:b/>
+      <w:bCs/>
+    </w:rPr>
+  </w:style>
+  <w:style w:type="character" w:styleId="Bullets">
+    <w:name w:val="Bullets"/>
+    <w:qFormat/>
+    <w:rPr>
+      <w:rFonts w:ascii="OpenSymbol" w:hAnsi="OpenSymbol" w:eastAsia="OpenSymbol" w:cs="OpenSymbol"/>
     </w:rPr>
   </w:style>
   <w:style w:type="paragraph" w:styleId="Heading">

</xml_diff>

<commit_message>
as-is e matrizes para to-be da vendas geral unificada
</commit_message>
<xml_diff>
--- a/vendas-geral-projeto-DDA.docx
+++ b/vendas-geral-projeto-DDA.docx
@@ -204,15 +204,7 @@
       </w:pPr>
       <w:r>
         <w:rPr/>
-        <w:t xml:space="preserve">Adotar uma arquitetura orientada a serviços </w:t>
-      </w:r>
-      <w:r>
-        <w:rPr/>
-        <w:t>p</w:t>
-      </w:r>
-      <w:r>
-        <w:rPr/>
-        <w:t>ara maior flexibilidade, reuso e escalabilidade</w:t>
+        <w:t>Adotar uma arquitetura orientada a serviços para maior flexibilidade, reuso e escalabilidade</w:t>
       </w:r>
     </w:p>
     <w:p>
@@ -295,7 +287,9 @@
         </w:rPr>
       </w:pPr>
       <w:r>
-        <w:rPr/>
+        <w:rPr>
+          <w:bdr w:val="single" w:sz="2" w:space="1" w:color="E5E7EB"/>
+        </w:rPr>
       </w:r>
     </w:p>
     <w:p>
@@ -306,7 +300,9 @@
         </w:rPr>
       </w:pPr>
       <w:r>
-        <w:rPr/>
+        <w:rPr>
+          <w:bdr w:val="single" w:sz="2" w:space="1" w:color="E5E7EB"/>
+        </w:rPr>
       </w:r>
     </w:p>
     <w:p>
@@ -317,7 +313,9 @@
         </w:rPr>
       </w:pPr>
       <w:r>
-        <w:rPr/>
+        <w:rPr>
+          <w:bdr w:val="single" w:sz="2" w:space="1" w:color="E5E7EB"/>
+        </w:rPr>
       </w:r>
     </w:p>
     <w:p>
@@ -354,7 +352,7 @@
           <w:ilvl w:val="0"/>
           <w:numId w:val="0"/>
         </w:numPr>
-        <w:ind w:hanging="0"/>
+        <w:ind w:left="0" w:hanging="0"/>
         <w:rPr/>
       </w:pPr>
       <w:r>
@@ -411,11 +409,7 @@
       </w:r>
       <w:r>
         <w:rPr/>
-        <w:t xml:space="preserve">: </w:t>
-      </w:r>
-      <w:r>
-        <w:rPr/>
-        <w:t>Tudo relacionado ao gerenciamento de novos objetivos e planejamento estrat</w:t>
+        <w:t>: Tudo relacionado ao gerenciamento de novos objetivos e planejamento estrat</w:t>
       </w:r>
       <w:r>
         <w:rPr>
@@ -447,11 +441,7 @@
       </w:r>
       <w:r>
         <w:rPr/>
-        <w:t xml:space="preserve">: </w:t>
-      </w:r>
-      <w:r>
-        <w:rPr/>
-        <w:t>Os processos principais da empresa que englobam</w:t>
+        <w:t>: Os processos principais da empresa que englobam</w:t>
       </w:r>
       <w:r>
         <w:rPr>
@@ -510,7 +500,14 @@
         </w:rPr>
       </w:pPr>
       <w:r>
-        <w:rPr/>
+        <w:rPr>
+          <w:rFonts w:eastAsia="Arial" w:cs="Arial"/>
+          <w:color w:val="auto"/>
+          <w:kern w:val="0"/>
+          <w:sz w:val="22"/>
+          <w:szCs w:val="22"/>
+          <w:lang w:val="en-US" w:eastAsia="zh-CN" w:bidi="hi-IN"/>
+        </w:rPr>
       </w:r>
     </w:p>
     <w:p>
@@ -597,7 +594,14 @@
         </w:rPr>
       </w:pPr>
       <w:r>
-        <w:rPr/>
+        <w:rPr>
+          <w:rFonts w:eastAsia="Arial" w:cs="Arial"/>
+          <w:color w:val="auto"/>
+          <w:kern w:val="0"/>
+          <w:sz w:val="22"/>
+          <w:szCs w:val="22"/>
+          <w:lang w:val="en-US" w:eastAsia="zh-CN" w:bidi="hi-IN"/>
+        </w:rPr>
       </w:r>
     </w:p>
     <w:p>
@@ -928,6 +932,156 @@
         <w:rPr/>
       </w:pPr>
       <w:r>
+        <w:rPr/>
+      </w:r>
+    </w:p>
+    <w:p>
+      <w:pPr>
+        <w:pStyle w:val="LOnormal"/>
+        <w:ind w:firstLine="720"/>
+        <w:jc w:val="both"/>
+        <w:rPr/>
+      </w:pPr>
+      <w:r>
+        <w:rPr/>
+      </w:r>
+    </w:p>
+    <w:p>
+      <w:pPr>
+        <w:pStyle w:val="LOnormal"/>
+        <w:ind w:firstLine="720"/>
+        <w:jc w:val="both"/>
+        <w:rPr/>
+      </w:pPr>
+      <w:r>
+        <w:rPr/>
+      </w:r>
+    </w:p>
+    <w:p>
+      <w:pPr>
+        <w:pStyle w:val="LOnormal"/>
+        <w:ind w:firstLine="720"/>
+        <w:jc w:val="both"/>
+        <w:rPr/>
+      </w:pPr>
+      <w:r>
+        <w:rPr>
+          <w:rFonts w:eastAsia="Arial" w:cs="Arial"/>
+          <w:color w:val="auto"/>
+          <w:kern w:val="0"/>
+          <w:sz w:val="22"/>
+          <w:szCs w:val="22"/>
+          <w:lang w:val="en-US" w:eastAsia="zh-CN" w:bidi="hi-IN"/>
+        </w:rPr>
+        <w:t>Alguns pontos importantes da nova proposta:</w:t>
+      </w:r>
+    </w:p>
+    <w:p>
+      <w:pPr>
+        <w:pStyle w:val="LOnormal"/>
+        <w:ind w:firstLine="720"/>
+        <w:jc w:val="both"/>
+        <w:rPr/>
+      </w:pPr>
+      <w:r>
+        <w:rPr>
+          <w:rFonts w:eastAsia="Arial" w:cs="Arial"/>
+          <w:color w:val="auto"/>
+          <w:kern w:val="0"/>
+          <w:sz w:val="22"/>
+          <w:szCs w:val="22"/>
+          <w:lang w:val="en-US" w:eastAsia="zh-CN" w:bidi="hi-IN"/>
+        </w:rPr>
+        <w:t>- Cancelar o módulo contratados do ERP para gerenciamento de contratos já que a VendasGeral já possui uma aplicação para a mesma finalidade;</w:t>
+      </w:r>
+    </w:p>
+    <w:p>
+      <w:pPr>
+        <w:pStyle w:val="LOnormal"/>
+        <w:ind w:firstLine="720"/>
+        <w:jc w:val="both"/>
+        <w:rPr/>
+      </w:pPr>
+      <w:r>
+        <w:rPr>
+          <w:rFonts w:eastAsia="Arial" w:cs="Arial"/>
+          <w:color w:val="auto"/>
+          <w:kern w:val="0"/>
+          <w:sz w:val="22"/>
+          <w:szCs w:val="22"/>
+          <w:lang w:val="en-US" w:eastAsia="zh-CN" w:bidi="hi-IN"/>
+        </w:rPr>
+        <w:t>- Unificar toda a parte financeira no módulo do ERP de finanças, assim pode-se parar de utilizar e ter que dar manuntenção no sistema de finanças existente na Zé Pequeno Eletro;</w:t>
+      </w:r>
+    </w:p>
+    <w:p>
+      <w:pPr>
+        <w:pStyle w:val="LOnormal"/>
+        <w:ind w:firstLine="720"/>
+        <w:jc w:val="both"/>
+        <w:rPr/>
+      </w:pPr>
+      <w:r>
+        <w:rPr>
+          <w:rFonts w:eastAsia="Arial" w:cs="Arial"/>
+          <w:color w:val="auto"/>
+          <w:kern w:val="0"/>
+          <w:sz w:val="22"/>
+          <w:szCs w:val="22"/>
+          <w:lang w:val="en-US" w:eastAsia="zh-CN" w:bidi="hi-IN"/>
+        </w:rPr>
+        <w:t xml:space="preserve">- Transferir todo o cadastro de clientes, </w:t>
+      </w:r>
+      <w:r>
+        <w:rPr>
+          <w:rFonts w:eastAsia="Arial" w:cs="Arial"/>
+          <w:color w:val="auto"/>
+          <w:kern w:val="0"/>
+          <w:sz w:val="22"/>
+          <w:szCs w:val="22"/>
+          <w:lang w:val="en-US" w:eastAsia="zh-CN" w:bidi="hi-IN"/>
+        </w:rPr>
+        <w:t>do sistema da Z</w:t>
+      </w:r>
+      <w:r>
+        <w:rPr>
+          <w:rFonts w:eastAsia="Arial" w:cs="Arial"/>
+          <w:color w:val="auto"/>
+          <w:kern w:val="0"/>
+          <w:sz w:val="22"/>
+          <w:szCs w:val="22"/>
+          <w:lang w:val="en-US" w:eastAsia="zh-CN" w:bidi="hi-IN"/>
+        </w:rPr>
+        <w:t>é Pequeno eletro para o CRM principal da VendasGeral, e depreciar o atual sistema de clientes da Zé Pequeno;</w:t>
+      </w:r>
+    </w:p>
+    <w:p>
+      <w:pPr>
+        <w:pStyle w:val="LOnormal"/>
+        <w:ind w:firstLine="720"/>
+        <w:jc w:val="both"/>
+        <w:rPr/>
+      </w:pPr>
+      <w:r>
+        <w:rPr>
+          <w:rFonts w:eastAsia="Arial" w:cs="Arial"/>
+          <w:color w:val="auto"/>
+          <w:kern w:val="0"/>
+          <w:sz w:val="22"/>
+          <w:szCs w:val="22"/>
+          <w:lang w:val="en-US" w:eastAsia="zh-CN" w:bidi="hi-IN"/>
+        </w:rPr>
+        <w:t>- Transferir todo o cadastro de produtos e pedidos, do sistema da Zé Pequeno eletro para o Sistema de Venda principal da VendasGeral, e depreciar o atual sistema de pedidos da Zé Pequeno;</w:t>
+      </w:r>
+    </w:p>
+    <w:p>
+      <w:pPr>
+        <w:pStyle w:val="LOnormal"/>
+        <w:ind w:firstLine="720"/>
+        <w:jc w:val="both"/>
+        <w:rPr/>
+      </w:pPr>
+      <w:r>
         <w:rPr>
           <w:rFonts w:eastAsia="Arial" w:cs="Arial"/>
           <w:color w:val="auto"/>
@@ -958,6 +1112,21 @@
       <w:r>
         <w:rPr/>
         <w:t>Análise de Gaps</w:t>
+      </w:r>
+    </w:p>
+    <w:p>
+      <w:pPr>
+        <w:pStyle w:val="LOnormal"/>
+        <w:numPr>
+          <w:ilvl w:val="0"/>
+          <w:numId w:val="0"/>
+        </w:numPr>
+        <w:ind w:left="720" w:hanging="0"/>
+        <w:rPr/>
+      </w:pPr>
+      <w:r>
+        <w:rPr/>
+        <w:t>As princi</w:t>
       </w:r>
     </w:p>
     <w:p>

</xml_diff>

<commit_message>
atualizacao da arquitetura futura
</commit_message>
<xml_diff>
--- a/vendas-geral-projeto-DDA.docx
+++ b/vendas-geral-projeto-DDA.docx
@@ -1030,29 +1030,7 @@
           <w:szCs w:val="22"/>
           <w:lang w:val="en-US" w:eastAsia="zh-CN" w:bidi="hi-IN"/>
         </w:rPr>
-        <w:t xml:space="preserve">- Transferir todo o cadastro de clientes, </w:t>
-      </w:r>
-      <w:r>
-        <w:rPr>
-          <w:rFonts w:eastAsia="Arial" w:cs="Arial"/>
-          <w:color w:val="auto"/>
-          <w:kern w:val="0"/>
-          <w:sz w:val="22"/>
-          <w:szCs w:val="22"/>
-          <w:lang w:val="en-US" w:eastAsia="zh-CN" w:bidi="hi-IN"/>
-        </w:rPr>
-        <w:t>do sistema da Z</w:t>
-      </w:r>
-      <w:r>
-        <w:rPr>
-          <w:rFonts w:eastAsia="Arial" w:cs="Arial"/>
-          <w:color w:val="auto"/>
-          <w:kern w:val="0"/>
-          <w:sz w:val="22"/>
-          <w:szCs w:val="22"/>
-          <w:lang w:val="en-US" w:eastAsia="zh-CN" w:bidi="hi-IN"/>
-        </w:rPr>
-        <w:t>é Pequeno eletro para o CRM principal da VendasGeral, e depreciar o atual sistema de clientes da Zé Pequeno;</w:t>
+        <w:t>- Transferir todo o cadastro de clientes, do sistema da Zé Pequeno eletro para o CRM principal da VendasGeral, e depreciar o atual sistema de clientes da Zé Pequeno;</w:t>
       </w:r>
     </w:p>
     <w:p>
@@ -1117,28 +1095,81 @@
     <w:p>
       <w:pPr>
         <w:pStyle w:val="LOnormal"/>
-        <w:numPr>
-          <w:ilvl w:val="0"/>
-          <w:numId w:val="0"/>
-        </w:numPr>
-        <w:ind w:left="720" w:hanging="0"/>
-        <w:rPr/>
-      </w:pPr>
-      <w:r>
-        <w:rPr/>
-        <w:t>As princi</w:t>
-      </w:r>
-    </w:p>
-    <w:p>
-      <w:pPr>
-        <w:pStyle w:val="LOnormal"/>
         <w:ind w:firstLine="720"/>
         <w:jc w:val="both"/>
         <w:rPr/>
       </w:pPr>
       <w:r>
         <w:rPr/>
-        <w:t>Demonstrar as principais diferenças da arquitetura futura para a arquitetura atual, evidenciando que componentes (negócio e sistemas) são novos em relação à Venda Geral, quais componentes das duas empresas deverão ser adaptados para a futura arquitetura, quais deverão permanecer inalterados, modificados e removidos. Evidencie interfaces que devem existir entre as aplicações. Justifique a sua escolha conforme os direcionadores estratégicos.</w:t>
+        <w:t>As principais diferen</w:t>
+      </w:r>
+      <w:r>
+        <w:rPr>
+          <w:rFonts w:eastAsia="Arial" w:cs="Arial"/>
+          <w:color w:val="auto"/>
+          <w:kern w:val="0"/>
+          <w:sz w:val="22"/>
+          <w:szCs w:val="22"/>
+          <w:lang w:val="en-US" w:eastAsia="zh-CN" w:bidi="hi-IN"/>
+        </w:rPr>
+        <w:t>ças entre a arquitetura atual e futura são:</w:t>
+      </w:r>
+    </w:p>
+    <w:p>
+      <w:pPr>
+        <w:pStyle w:val="LOnormal"/>
+        <w:ind w:firstLine="720"/>
+        <w:jc w:val="both"/>
+        <w:rPr/>
+      </w:pPr>
+      <w:r>
+        <w:rPr>
+          <w:rFonts w:eastAsia="Arial" w:cs="Arial"/>
+          <w:color w:val="auto"/>
+          <w:kern w:val="0"/>
+          <w:sz w:val="22"/>
+          <w:szCs w:val="22"/>
+          <w:lang w:val="en-US" w:eastAsia="zh-CN" w:bidi="hi-IN"/>
+        </w:rPr>
+        <w:t>- Diminuição no número de aplicações, que resulta em uma redução do custo de gerencimanto das mesmas e num maior reuso e escalabidade;</w:t>
+      </w:r>
+    </w:p>
+    <w:p>
+      <w:pPr>
+        <w:pStyle w:val="LOnormal"/>
+        <w:ind w:firstLine="720"/>
+        <w:jc w:val="both"/>
+        <w:rPr/>
+      </w:pPr>
+      <w:r>
+        <w:rPr>
+          <w:rFonts w:eastAsia="Arial" w:cs="Arial"/>
+          <w:color w:val="auto"/>
+          <w:kern w:val="0"/>
+          <w:sz w:val="22"/>
+          <w:szCs w:val="22"/>
+          <w:lang w:val="en-US" w:eastAsia="zh-CN" w:bidi="hi-IN"/>
+        </w:rPr>
+        <w:t>- Foco na lucratividade, já que produtos e cupons agora serão até certo ponto tratados como a mesma coisa pelos processos do neǵocio;</w:t>
+      </w:r>
+    </w:p>
+    <w:p>
+      <w:pPr>
+        <w:pStyle w:val="LOnormal"/>
+        <w:ind w:firstLine="720"/>
+        <w:jc w:val="both"/>
+        <w:rPr/>
+      </w:pPr>
+      <w:r>
+        <w:rPr>
+          <w:rFonts w:eastAsia="Arial" w:cs="Arial"/>
+          <w:color w:val="auto"/>
+          <w:kern w:val="0"/>
+          <w:sz w:val="22"/>
+          <w:szCs w:val="22"/>
+          <w:lang w:val="en-US" w:eastAsia="zh-CN" w:bidi="hi-IN"/>
+        </w:rPr>
+        <w:t>- Expansão do mercado consumidor, utilizando-se de artificios de marketing já existente para capturar clientes de produtos para cupons e vice versa;</w:t>
       </w:r>
     </w:p>
     <w:p>

</xml_diff>